<commit_message>
aggiornamento analisi del contesto
</commit_message>
<xml_diff>
--- a/E-Fitness/Analisi del contesto.docx
+++ b/E-Fitness/Analisi del contesto.docx
@@ -1,24 +1,110 @@
 
 <file path=word/document.xml><?xml version="1.0" encoding="utf-8"?>
-<w:document xmlns:wpc="http://schemas.microsoft.com/office/word/2010/wordprocessingCanvas" xmlns:cx="http://schemas.microsoft.com/office/drawing/2014/chartex" xmlns:cx1="http://schemas.microsoft.com/office/drawing/2015/9/8/chartex" xmlns:cx2="http://schemas.microsoft.com/office/drawing/2015/10/21/chartex" xmlns:cx3="http://schemas.microsoft.com/office/drawing/2016/5/9/chartex" xmlns:cx4="http://schemas.microsoft.com/office/drawing/2016/5/10/chartex" xmlns:cx5="http://schemas.microsoft.com/office/drawing/2016/5/11/chartex" xmlns:cx6="http://schemas.microsoft.com/office/drawing/2016/5/12/chartex" xmlns:cx7="http://schemas.microsoft.com/office/drawing/2016/5/13/chartex" xmlns:cx8="http://schemas.microsoft.com/office/drawing/2016/5/14/chartex" xmlns:mc="http://schemas.openxmlformats.org/markup-compatibility/2006" xmlns:aink="http://schemas.microsoft.com/office/drawing/2016/ink" xmlns:am3d="http://schemas.microsoft.com/office/drawing/2017/model3d" xmlns:o="urn:schemas-microsoft-com:office:office" xmlns:oel="http://schemas.microsoft.com/office/2019/extlst" xmlns:r="http://schemas.openxmlformats.org/officeDocument/2006/relationships" xmlns:m="http://schemas.openxmlformats.org/officeDocument/2006/math" xmlns:v="urn:schemas-microsoft-com:vml" xmlns:wp14="http://schemas.microsoft.com/office/word/2010/wordprocessingDrawing" xmlns:wp="http://schemas.openxmlformats.org/drawingml/2006/wordprocessingDrawing" xmlns:w10="urn:schemas-microsoft-com:office:word" xmlns:w="http://schemas.openxmlformats.org/wordprocessingml/2006/main" xmlns:w14="http://schemas.microsoft.com/office/word/2010/wordml" xmlns:w15="http://schemas.microsoft.com/office/word/2012/wordml" xmlns:w16cex="http://schemas.microsoft.com/office/word/2018/wordml/cex" xmlns:w16cid="http://schemas.microsoft.com/office/word/2016/wordml/cid" xmlns:w16="http://schemas.microsoft.com/office/word/2018/wordml" xmlns:w16sdtdh="http://schemas.microsoft.com/office/word/2020/wordml/sdtdatahash" xmlns:w16se="http://schemas.microsoft.com/office/word/2015/wordml/symex" xmlns:wpg="http://schemas.microsoft.com/office/word/2010/wordprocessingGroup" xmlns:wpi="http://schemas.microsoft.com/office/word/2010/wordprocessingInk" xmlns:wne="http://schemas.microsoft.com/office/word/2006/wordml" xmlns:wps="http://schemas.microsoft.com/office/word/2010/wordprocessingShape" mc:Ignorable="w14 w15 w16se w16cid w16 w16cex w16sdtdh wp14">
+<w:document xmlns:wpc="http://schemas.microsoft.com/office/word/2010/wordprocessingCanvas" xmlns:cx="http://schemas.microsoft.com/office/drawing/2014/chartex" xmlns:cx1="http://schemas.microsoft.com/office/drawing/2015/9/8/chartex" xmlns:mc="http://schemas.openxmlformats.org/markup-compatibility/2006" xmlns:o="urn:schemas-microsoft-com:office:office" xmlns:r="http://schemas.openxmlformats.org/officeDocument/2006/relationships" xmlns:m="http://schemas.openxmlformats.org/officeDocument/2006/math" xmlns:v="urn:schemas-microsoft-com:vml" xmlns:wp14="http://schemas.microsoft.com/office/word/2010/wordprocessingDrawing" xmlns:wp="http://schemas.openxmlformats.org/drawingml/2006/wordprocessingDrawing" xmlns:w10="urn:schemas-microsoft-com:office:word" xmlns:w="http://schemas.openxmlformats.org/wordprocessingml/2006/main" xmlns:w14="http://schemas.microsoft.com/office/word/2010/wordml" xmlns:w15="http://schemas.microsoft.com/office/word/2012/wordml" xmlns:w16se="http://schemas.microsoft.com/office/word/2015/wordml/symex" xmlns:wpg="http://schemas.microsoft.com/office/word/2010/wordprocessingGroup" xmlns:wpi="http://schemas.microsoft.com/office/word/2010/wordprocessingInk" xmlns:wne="http://schemas.microsoft.com/office/word/2006/wordml" xmlns:wps="http://schemas.microsoft.com/office/word/2010/wordprocessingShape" mc:Ignorable="w14 w15 w16se wp14">
   <w:body>
     <w:p>
       <w:pPr>
-        <w:rPr>
-          <w:sz w:val="44"/>
-          <w:szCs w:val="44"/>
-        </w:rPr>
-      </w:pPr>
-      <w:r>
-        <w:rPr>
-          <w:sz w:val="44"/>
-          <w:szCs w:val="44"/>
-        </w:rPr>
-        <w:t>ANALISI DEL CONTESTO</w:t>
-      </w:r>
-    </w:p>
-    <w:p>
-      <w:r>
+        <w:widowControl w:val="0"/>
+        <w:tabs>
+          <w:tab w:val="left" w:pos="701"/>
+        </w:tabs>
+        <w:autoSpaceDE w:val="0"/>
+        <w:autoSpaceDN w:val="0"/>
+        <w:spacing w:before="120" w:after="0" w:line="240" w:lineRule="auto"/>
+        <w:rPr>
+          <w:rFonts w:ascii="Verdana"/>
+          <w:b/>
+          <w:smallCaps/>
+          <w:color w:val="000080"/>
+          <w:spacing w:val="-2"/>
+          <w:sz w:val="32"/>
+        </w:rPr>
+      </w:pPr>
+      <w:r>
+        <w:rPr>
+          <w:rFonts w:ascii="Verdana"/>
+          <w:b/>
+          <w:smallCaps/>
+          <w:color w:val="000080"/>
+          <w:sz w:val="32"/>
+        </w:rPr>
+        <w:t>Analisi</w:t>
+      </w:r>
+      <w:r>
+        <w:rPr>
+          <w:rFonts w:ascii="Verdana"/>
+          <w:b/>
+          <w:smallCaps/>
+          <w:color w:val="000080"/>
+          <w:spacing w:val="-6"/>
+          <w:sz w:val="32"/>
+        </w:rPr>
+        <w:t xml:space="preserve"> </w:t>
+      </w:r>
+      <w:r>
+        <w:rPr>
+          <w:rFonts w:ascii="Verdana"/>
+          <w:b/>
+          <w:smallCaps/>
+          <w:color w:val="000080"/>
+          <w:sz w:val="32"/>
+        </w:rPr>
+        <w:t>del</w:t>
+      </w:r>
+      <w:r>
+        <w:rPr>
+          <w:rFonts w:ascii="Verdana"/>
+          <w:b/>
+          <w:smallCaps/>
+          <w:color w:val="000080"/>
+          <w:spacing w:val="-9"/>
+          <w:sz w:val="32"/>
+        </w:rPr>
+        <w:t xml:space="preserve"> </w:t>
+      </w:r>
+      <w:r>
+        <w:rPr>
+          <w:rFonts w:ascii="Verdana"/>
+          <w:b/>
+          <w:smallCaps/>
+          <w:color w:val="000080"/>
+          <w:spacing w:val="-2"/>
+          <w:sz w:val="32"/>
+        </w:rPr>
+        <w:t>contesto</w:t>
+      </w:r>
+    </w:p>
+    <w:p>
+      <w:pPr>
+        <w:widowControl w:val="0"/>
+        <w:tabs>
+          <w:tab w:val="left" w:pos="701"/>
+        </w:tabs>
+        <w:autoSpaceDE w:val="0"/>
+        <w:autoSpaceDN w:val="0"/>
+        <w:spacing w:before="120" w:after="0" w:line="240" w:lineRule="auto"/>
+        <w:rPr>
+          <w:rFonts w:ascii="Verdana"/>
+          <w:b/>
+          <w:sz w:val="32"/>
+        </w:rPr>
+      </w:pPr>
+    </w:p>
+    <w:p>
+      <w:pPr>
+        <w:jc w:val="both"/>
+        <w:rPr>
+          <w:rFonts w:ascii="Arial" w:hAnsi="Arial" w:cs="Arial"/>
+          <w:sz w:val="24"/>
+          <w:szCs w:val="24"/>
+        </w:rPr>
+      </w:pPr>
+      <w:r>
+        <w:rPr>
+          <w:rFonts w:ascii="Arial" w:hAnsi="Arial" w:cs="Arial"/>
+          <w:sz w:val="24"/>
+          <w:szCs w:val="24"/>
+        </w:rPr>
         <w:t>Per effettuare l’analisi del contesto ci siamo serviti dell’utilizzo delle 5W</w:t>
       </w:r>
     </w:p>
@@ -29,39 +115,61 @@
           <w:ilvl w:val="0"/>
           <w:numId w:val="1"/>
         </w:numPr>
-      </w:pPr>
-      <w:r>
+        <w:jc w:val="both"/>
+        <w:rPr>
+          <w:rFonts w:ascii="Arial" w:hAnsi="Arial" w:cs="Arial"/>
+          <w:sz w:val="24"/>
+          <w:szCs w:val="24"/>
+        </w:rPr>
+      </w:pPr>
+      <w:r>
+        <w:rPr>
+          <w:rFonts w:ascii="Arial" w:hAnsi="Arial" w:cs="Arial"/>
+          <w:sz w:val="24"/>
+          <w:szCs w:val="24"/>
+        </w:rPr>
         <w:t>WHO? (Chi è la tipologia di utente da prendere in considerazione?)</w:t>
       </w:r>
     </w:p>
     <w:p>
       <w:pPr>
         <w:pStyle w:val="Paragrafoelenco"/>
-      </w:pPr>
-    </w:p>
-    <w:p>
-      <w:pPr>
-        <w:pStyle w:val="Paragrafoelenco"/>
-      </w:pPr>
-      <w:r>
-        <w:t xml:space="preserve">Gli utenti fruitori dell’applicazione saranno tutti coloro che hanno interesse verso </w:t>
-      </w:r>
-      <w:r>
-        <w:t>il mondo del fitness</w:t>
-      </w:r>
-      <w:r>
-        <w:t xml:space="preserve">. In particolare, nel nostro sistema appariranno, oltre agli utenti, </w:t>
-      </w:r>
-      <w:r>
-        <w:t>la figura professionale del</w:t>
-      </w:r>
-      <w:r>
-        <w:t xml:space="preserve"> personal trainer.</w:t>
-      </w:r>
-    </w:p>
-    <w:p>
-      <w:pPr>
-        <w:pStyle w:val="Paragrafoelenco"/>
+        <w:jc w:val="both"/>
+        <w:rPr>
+          <w:rFonts w:ascii="Arial" w:hAnsi="Arial" w:cs="Arial"/>
+          <w:sz w:val="24"/>
+          <w:szCs w:val="24"/>
+        </w:rPr>
+      </w:pPr>
+    </w:p>
+    <w:p>
+      <w:pPr>
+        <w:pStyle w:val="Paragrafoelenco"/>
+        <w:jc w:val="both"/>
+        <w:rPr>
+          <w:rFonts w:ascii="Arial" w:hAnsi="Arial" w:cs="Arial"/>
+          <w:sz w:val="24"/>
+          <w:szCs w:val="24"/>
+        </w:rPr>
+      </w:pPr>
+      <w:r>
+        <w:rPr>
+          <w:rFonts w:ascii="Arial" w:hAnsi="Arial" w:cs="Arial"/>
+          <w:sz w:val="24"/>
+          <w:szCs w:val="24"/>
+        </w:rPr>
+        <w:t>Gli utenti fruitori dell’applicazione saranno tutti coloro che hanno interesse verso il mondo del fitness. In particolare, nel nostro sistema appariranno, oltre agli utenti, la figura professionale del personal trainer.</w:t>
+      </w:r>
+    </w:p>
+    <w:p>
+      <w:pPr>
+        <w:pStyle w:val="Paragrafoelenco"/>
+        <w:jc w:val="both"/>
+        <w:rPr>
+          <w:rFonts w:ascii="Arial" w:hAnsi="Arial" w:cs="Arial"/>
+          <w:sz w:val="24"/>
+          <w:szCs w:val="24"/>
+        </w:rPr>
       </w:pPr>
     </w:p>
     <w:p>
@@ -71,21 +179,49 @@
           <w:ilvl w:val="0"/>
           <w:numId w:val="1"/>
         </w:numPr>
-      </w:pPr>
-      <w:r>
+        <w:jc w:val="both"/>
+        <w:rPr>
+          <w:rFonts w:ascii="Arial" w:hAnsi="Arial" w:cs="Arial"/>
+          <w:sz w:val="24"/>
+          <w:szCs w:val="24"/>
+        </w:rPr>
+      </w:pPr>
+      <w:r>
+        <w:rPr>
+          <w:rFonts w:ascii="Arial" w:hAnsi="Arial" w:cs="Arial"/>
+          <w:sz w:val="24"/>
+          <w:szCs w:val="24"/>
+        </w:rPr>
         <w:t>WHEN? (Quando avviene l’interazione con l’utente?)</w:t>
       </w:r>
     </w:p>
     <w:p>
       <w:pPr>
         <w:pStyle w:val="Paragrafoelenco"/>
-      </w:pPr>
-    </w:p>
-    <w:p>
-      <w:pPr>
-        <w:pStyle w:val="Paragrafoelenco"/>
-      </w:pPr>
-      <w:r>
+        <w:jc w:val="both"/>
+        <w:rPr>
+          <w:rFonts w:ascii="Arial" w:hAnsi="Arial" w:cs="Arial"/>
+          <w:sz w:val="24"/>
+          <w:szCs w:val="24"/>
+        </w:rPr>
+      </w:pPr>
+    </w:p>
+    <w:p>
+      <w:pPr>
+        <w:pStyle w:val="Paragrafoelenco"/>
+        <w:jc w:val="both"/>
+        <w:rPr>
+          <w:rFonts w:ascii="Arial" w:hAnsi="Arial" w:cs="Arial"/>
+          <w:sz w:val="24"/>
+          <w:szCs w:val="24"/>
+        </w:rPr>
+      </w:pPr>
+      <w:r>
+        <w:rPr>
+          <w:rFonts w:ascii="Arial" w:hAnsi="Arial" w:cs="Arial"/>
+          <w:sz w:val="24"/>
+          <w:szCs w:val="24"/>
+        </w:rPr>
         <w:t>L’applicazione verrà utilizzata quando:</w:t>
       </w:r>
     </w:p>
@@ -96,8 +232,19 @@
           <w:ilvl w:val="0"/>
           <w:numId w:val="2"/>
         </w:numPr>
-      </w:pPr>
-      <w:r>
+        <w:jc w:val="both"/>
+        <w:rPr>
+          <w:rFonts w:ascii="Arial" w:hAnsi="Arial" w:cs="Arial"/>
+          <w:sz w:val="24"/>
+          <w:szCs w:val="24"/>
+        </w:rPr>
+      </w:pPr>
+      <w:r>
+        <w:rPr>
+          <w:rFonts w:ascii="Arial" w:hAnsi="Arial" w:cs="Arial"/>
+          <w:sz w:val="24"/>
+          <w:szCs w:val="24"/>
+        </w:rPr>
         <w:t>Un personal trainer deciderà di mettere a disposizione le proprie conoscenze per creare dei piani di allenamento per le persone che lo richiedono.</w:t>
       </w:r>
     </w:p>
@@ -108,15 +255,20 @@
           <w:ilvl w:val="0"/>
           <w:numId w:val="2"/>
         </w:numPr>
-      </w:pPr>
-      <w:r>
-        <w:t xml:space="preserve"> Un utente decide di richiedere </w:t>
-      </w:r>
-      <w:r>
-        <w:t xml:space="preserve">un </w:t>
-      </w:r>
-      <w:r>
-        <w:t>piano di allenamento e di tenere traccia dell’avanzamento degli obiettivi.</w:t>
+        <w:jc w:val="both"/>
+        <w:rPr>
+          <w:rFonts w:ascii="Arial" w:hAnsi="Arial" w:cs="Arial"/>
+          <w:sz w:val="24"/>
+          <w:szCs w:val="24"/>
+        </w:rPr>
+      </w:pPr>
+      <w:r>
+        <w:rPr>
+          <w:rFonts w:ascii="Arial" w:hAnsi="Arial" w:cs="Arial"/>
+          <w:sz w:val="24"/>
+          <w:szCs w:val="24"/>
+        </w:rPr>
+        <w:t xml:space="preserve"> Un utente decide di richiedere un piano di allenamento e di tenere traccia dell’avanzamento degli obiettivi.</w:t>
       </w:r>
     </w:p>
     <w:p>
@@ -126,8 +278,19 @@
           <w:ilvl w:val="0"/>
           <w:numId w:val="2"/>
         </w:numPr>
-      </w:pPr>
-      <w:r>
+        <w:jc w:val="both"/>
+        <w:rPr>
+          <w:rFonts w:ascii="Arial" w:hAnsi="Arial" w:cs="Arial"/>
+          <w:sz w:val="24"/>
+          <w:szCs w:val="24"/>
+        </w:rPr>
+      </w:pPr>
+      <w:r>
+        <w:rPr>
+          <w:rFonts w:ascii="Arial" w:hAnsi="Arial" w:cs="Arial"/>
+          <w:sz w:val="24"/>
+          <w:szCs w:val="24"/>
+        </w:rPr>
         <w:t>Un utente vorrà avere delle spiegazioni riguardo l’esecuzione dei singoli esercizi.</w:t>
       </w:r>
     </w:p>
@@ -138,18 +301,32 @@
           <w:ilvl w:val="0"/>
           <w:numId w:val="2"/>
         </w:numPr>
-      </w:pPr>
-      <w:r>
-        <w:t>Un utente vorrà avere consigli da parte de</w:t>
-      </w:r>
-      <w:r>
-        <w:t>l personal trainer</w:t>
+        <w:jc w:val="both"/>
+        <w:rPr>
+          <w:rFonts w:ascii="Arial" w:hAnsi="Arial" w:cs="Arial"/>
+          <w:sz w:val="24"/>
+          <w:szCs w:val="24"/>
+        </w:rPr>
+      </w:pPr>
+      <w:r>
+        <w:rPr>
+          <w:rFonts w:ascii="Arial" w:hAnsi="Arial" w:cs="Arial"/>
+          <w:sz w:val="24"/>
+          <w:szCs w:val="24"/>
+        </w:rPr>
+        <w:t>Un utente vorrà avere consigli da parte del personal trainer</w:t>
       </w:r>
     </w:p>
     <w:p>
       <w:pPr>
         <w:pStyle w:val="Paragrafoelenco"/>
         <w:ind w:left="708"/>
+        <w:jc w:val="both"/>
+        <w:rPr>
+          <w:rFonts w:ascii="Arial" w:hAnsi="Arial" w:cs="Arial"/>
+          <w:sz w:val="24"/>
+          <w:szCs w:val="24"/>
+        </w:rPr>
       </w:pPr>
     </w:p>
     <w:p>
@@ -159,16 +336,38 @@
           <w:ilvl w:val="0"/>
           <w:numId w:val="1"/>
         </w:numPr>
-      </w:pPr>
-      <w:r>
+        <w:jc w:val="both"/>
+        <w:rPr>
+          <w:rFonts w:ascii="Arial" w:hAnsi="Arial" w:cs="Arial"/>
+          <w:sz w:val="24"/>
+          <w:szCs w:val="24"/>
+        </w:rPr>
+      </w:pPr>
+      <w:r>
+        <w:rPr>
+          <w:rFonts w:ascii="Arial" w:hAnsi="Arial" w:cs="Arial"/>
+          <w:sz w:val="24"/>
+          <w:szCs w:val="24"/>
+        </w:rPr>
         <w:t>WHY? (Perché avviene l’interazione?)</w:t>
       </w:r>
     </w:p>
     <w:p>
       <w:pPr>
         <w:pStyle w:val="Paragrafoelenco"/>
-      </w:pPr>
-      <w:r>
+        <w:jc w:val="both"/>
+        <w:rPr>
+          <w:rFonts w:ascii="Arial" w:hAnsi="Arial" w:cs="Arial"/>
+          <w:sz w:val="24"/>
+          <w:szCs w:val="24"/>
+        </w:rPr>
+      </w:pPr>
+      <w:r>
+        <w:rPr>
+          <w:rFonts w:ascii="Arial" w:hAnsi="Arial" w:cs="Arial"/>
+          <w:sz w:val="24"/>
+          <w:szCs w:val="24"/>
+        </w:rPr>
         <w:t>L’applicazione verrà utilizzata perché:</w:t>
       </w:r>
     </w:p>
@@ -179,8 +378,19 @@
           <w:ilvl w:val="0"/>
           <w:numId w:val="2"/>
         </w:numPr>
-      </w:pPr>
-      <w:r>
+        <w:jc w:val="both"/>
+        <w:rPr>
+          <w:rFonts w:ascii="Arial" w:hAnsi="Arial" w:cs="Arial"/>
+          <w:sz w:val="24"/>
+          <w:szCs w:val="24"/>
+        </w:rPr>
+      </w:pPr>
+      <w:r>
+        <w:rPr>
+          <w:rFonts w:ascii="Arial" w:hAnsi="Arial" w:cs="Arial"/>
+          <w:sz w:val="24"/>
+          <w:szCs w:val="24"/>
+        </w:rPr>
         <w:t>Un utente ha intenzione di seguire un piano di allenamento, monitorando costantemente i progressi\obiettivi raggiunti.</w:t>
       </w:r>
     </w:p>
@@ -191,8 +401,19 @@
           <w:ilvl w:val="0"/>
           <w:numId w:val="2"/>
         </w:numPr>
-      </w:pPr>
-      <w:r>
+        <w:jc w:val="both"/>
+        <w:rPr>
+          <w:rFonts w:ascii="Arial" w:hAnsi="Arial" w:cs="Arial"/>
+          <w:sz w:val="24"/>
+          <w:szCs w:val="24"/>
+        </w:rPr>
+      </w:pPr>
+      <w:r>
+        <w:rPr>
+          <w:rFonts w:ascii="Arial" w:hAnsi="Arial" w:cs="Arial"/>
+          <w:sz w:val="24"/>
+          <w:szCs w:val="24"/>
+        </w:rPr>
         <w:t>Un personal trainer ha intenzione di far fruttare i propri anni di studio stilando piani di allenamento per gli utenti richiedenti.</w:t>
       </w:r>
     </w:p>
@@ -200,6 +421,12 @@
       <w:pPr>
         <w:pStyle w:val="Paragrafoelenco"/>
         <w:ind w:left="1080"/>
+        <w:jc w:val="both"/>
+        <w:rPr>
+          <w:rFonts w:ascii="Arial" w:hAnsi="Arial" w:cs="Arial"/>
+          <w:sz w:val="24"/>
+          <w:szCs w:val="24"/>
+        </w:rPr>
       </w:pPr>
     </w:p>
     <w:p>
@@ -209,22 +436,50 @@
           <w:ilvl w:val="0"/>
           <w:numId w:val="1"/>
         </w:numPr>
-      </w:pPr>
-      <w:r>
+        <w:jc w:val="both"/>
+        <w:rPr>
+          <w:rFonts w:ascii="Arial" w:hAnsi="Arial" w:cs="Arial"/>
+          <w:sz w:val="24"/>
+          <w:szCs w:val="24"/>
+        </w:rPr>
+      </w:pPr>
+      <w:r>
+        <w:rPr>
+          <w:rFonts w:ascii="Arial" w:hAnsi="Arial" w:cs="Arial"/>
+          <w:sz w:val="24"/>
+          <w:szCs w:val="24"/>
+        </w:rPr>
         <w:t>WHERE? (Dove avviene l’interazione?)</w:t>
       </w:r>
     </w:p>
     <w:p>
       <w:pPr>
         <w:pStyle w:val="Paragrafoelenco"/>
-      </w:pPr>
-      <w:r>
+        <w:jc w:val="both"/>
+        <w:rPr>
+          <w:rFonts w:ascii="Arial" w:hAnsi="Arial" w:cs="Arial"/>
+          <w:sz w:val="24"/>
+          <w:szCs w:val="24"/>
+        </w:rPr>
+      </w:pPr>
+      <w:r>
+        <w:rPr>
+          <w:rFonts w:ascii="Arial" w:hAnsi="Arial" w:cs="Arial"/>
+          <w:sz w:val="24"/>
+          <w:szCs w:val="24"/>
+        </w:rPr>
         <w:t>L’applicazione è utilizzabile ovunque, con determinate limitazione qualora non si disponga di una connessione ad Internet.</w:t>
       </w:r>
     </w:p>
     <w:p>
       <w:pPr>
         <w:pStyle w:val="Paragrafoelenco"/>
+        <w:jc w:val="both"/>
+        <w:rPr>
+          <w:rFonts w:ascii="Arial" w:hAnsi="Arial" w:cs="Arial"/>
+          <w:sz w:val="24"/>
+          <w:szCs w:val="24"/>
+        </w:rPr>
       </w:pPr>
     </w:p>
     <w:p>
@@ -234,28 +489,523 @@
           <w:ilvl w:val="0"/>
           <w:numId w:val="1"/>
         </w:numPr>
-      </w:pPr>
-      <w:r>
+        <w:jc w:val="both"/>
+        <w:rPr>
+          <w:rFonts w:ascii="Arial" w:hAnsi="Arial" w:cs="Arial"/>
+          <w:sz w:val="24"/>
+          <w:szCs w:val="24"/>
+        </w:rPr>
+      </w:pPr>
+      <w:r>
+        <w:rPr>
+          <w:rFonts w:ascii="Arial" w:hAnsi="Arial" w:cs="Arial"/>
+          <w:sz w:val="24"/>
+          <w:szCs w:val="24"/>
+        </w:rPr>
         <w:t>WHAT? (Che cosa succede durante l’interazione?)</w:t>
       </w:r>
     </w:p>
     <w:p>
       <w:pPr>
         <w:pStyle w:val="Paragrafoelenco"/>
-      </w:pPr>
-    </w:p>
-    <w:p>
-      <w:pPr>
-        <w:pStyle w:val="Paragrafoelenco"/>
-      </w:pPr>
-      <w:r>
-        <w:t>Alla prima apertura dell’applicazione, sarà presentata una schermata di splash in cui l’utente avrà la possibilità, se interessato, di effettuare il login o la registrazione. Durante la fase di registrazione sarà possibile individuare l’utente come normale utente</w:t>
-      </w:r>
-      <w:r>
+        <w:jc w:val="both"/>
+        <w:rPr>
+          <w:rFonts w:ascii="Arial" w:hAnsi="Arial" w:cs="Arial"/>
+          <w:sz w:val="24"/>
+          <w:szCs w:val="24"/>
+        </w:rPr>
+      </w:pPr>
+    </w:p>
+    <w:p>
+      <w:pPr>
+        <w:pStyle w:val="Paragrafoelenco"/>
+        <w:jc w:val="both"/>
+        <w:rPr>
+          <w:rFonts w:ascii="Arial" w:hAnsi="Arial" w:cs="Arial"/>
+          <w:sz w:val="24"/>
+          <w:szCs w:val="24"/>
+        </w:rPr>
+      </w:pPr>
+      <w:r>
+        <w:rPr>
+          <w:rFonts w:ascii="Arial" w:hAnsi="Arial" w:cs="Arial"/>
+          <w:sz w:val="24"/>
+          <w:szCs w:val="24"/>
+        </w:rPr>
+        <w:t>Alla prima apertura dell’applicazione, sarà presentata una schermata di splash in cui l’utente avrà la possibilità, se interessato, di effettuare il login o la registrazione. Durante la fase di registrazione sarà possibile individuare l’utente come normale utente o personal trainer.</w:t>
+      </w:r>
+    </w:p>
+    <w:p>
+      <w:pPr>
+        <w:pStyle w:val="Paragrafoelenco"/>
+        <w:jc w:val="both"/>
+        <w:rPr>
+          <w:rFonts w:ascii="Arial" w:hAnsi="Arial" w:cs="Arial"/>
+          <w:sz w:val="24"/>
+          <w:szCs w:val="24"/>
+        </w:rPr>
+      </w:pPr>
+    </w:p>
+    <w:p>
+      <w:pPr>
+        <w:pStyle w:val="Paragrafoelenco"/>
+        <w:numPr>
+          <w:ilvl w:val="0"/>
+          <w:numId w:val="2"/>
+        </w:numPr>
+        <w:jc w:val="both"/>
+        <w:rPr>
+          <w:rFonts w:ascii="Arial" w:hAnsi="Arial" w:cs="Arial"/>
+          <w:sz w:val="24"/>
+          <w:szCs w:val="24"/>
+        </w:rPr>
+      </w:pPr>
+      <w:r>
+        <w:rPr>
+          <w:rFonts w:ascii="Arial" w:hAnsi="Arial" w:cs="Arial"/>
+          <w:sz w:val="24"/>
+          <w:szCs w:val="24"/>
+        </w:rPr>
+        <w:t xml:space="preserve">HOME: </w:t>
+      </w:r>
+      <w:r>
+        <w:rPr>
+          <w:rFonts w:ascii="Arial" w:eastAsia="Lucida Sans Unicode" w:hAnsi="Arial" w:cs="Arial"/>
+          <w:sz w:val="24"/>
+          <w:szCs w:val="24"/>
+        </w:rPr>
+        <w:t>sarà possibile visualizzare i piani di allenamento relative al proprio tipo di utenza in quanto gli utenti non registr</w:t>
+      </w:r>
+      <w:r>
+        <w:rPr>
+          <w:rFonts w:ascii="Arial" w:eastAsia="Lucida Sans Unicode" w:hAnsi="Arial" w:cs="Arial"/>
+          <w:sz w:val="24"/>
+          <w:szCs w:val="24"/>
+        </w:rPr>
+        <w:t>ati avranno la possibilità di consultare i</w:t>
+      </w:r>
+      <w:r>
+        <w:rPr>
+          <w:rFonts w:ascii="Arial" w:eastAsia="Lucida Sans Unicode" w:hAnsi="Arial" w:cs="Arial"/>
+          <w:sz w:val="24"/>
+          <w:szCs w:val="24"/>
+        </w:rPr>
+        <w:t xml:space="preserve"> piani di allenamento predefiniti</w:t>
+      </w:r>
+      <w:r>
+        <w:rPr>
+          <w:rFonts w:ascii="Arial" w:eastAsia="Lucida Sans Unicode" w:hAnsi="Arial" w:cs="Arial"/>
+          <w:sz w:val="24"/>
+          <w:szCs w:val="24"/>
+        </w:rPr>
+        <w:t xml:space="preserve"> attraverso un calendario</w:t>
+      </w:r>
+      <w:r>
+        <w:rPr>
+          <w:rFonts w:ascii="Arial" w:eastAsia="Lucida Sans Unicode" w:hAnsi="Arial" w:cs="Arial"/>
+          <w:sz w:val="24"/>
+          <w:szCs w:val="24"/>
+        </w:rPr>
+        <w:t>.</w:t>
+      </w:r>
+      <w:r>
+        <w:rPr>
+          <w:rFonts w:ascii="Arial" w:eastAsia="Lucida Sans Unicode" w:hAnsi="Arial" w:cs="Arial"/>
+          <w:spacing w:val="-3"/>
+          <w:sz w:val="24"/>
+          <w:szCs w:val="24"/>
+        </w:rPr>
         <w:t xml:space="preserve"> </w:t>
       </w:r>
       <w:r>
-        <w:t>o personal trainer.</w:t>
+        <w:rPr>
+          <w:rFonts w:ascii="Arial" w:eastAsia="Lucida Sans Unicode" w:hAnsi="Arial" w:cs="Arial"/>
+          <w:sz w:val="24"/>
+          <w:szCs w:val="24"/>
+        </w:rPr>
+        <w:t>Avranno la possibilità di visualizzare le schede più popolari, schede per obbiettivo, difficoltà e, infine, schede di focus.</w:t>
+      </w:r>
+    </w:p>
+    <w:p>
+      <w:pPr>
+        <w:pStyle w:val="Paragrafoelenco"/>
+        <w:ind w:left="1080"/>
+        <w:jc w:val="both"/>
+        <w:rPr>
+          <w:rFonts w:ascii="Arial" w:hAnsi="Arial" w:cs="Arial"/>
+          <w:sz w:val="24"/>
+          <w:szCs w:val="24"/>
+        </w:rPr>
+      </w:pPr>
+    </w:p>
+    <w:p>
+      <w:pPr>
+        <w:pStyle w:val="Paragrafoelenco"/>
+        <w:numPr>
+          <w:ilvl w:val="0"/>
+          <w:numId w:val="2"/>
+        </w:numPr>
+        <w:jc w:val="both"/>
+        <w:rPr>
+          <w:rFonts w:ascii="Arial" w:hAnsi="Arial" w:cs="Arial"/>
+          <w:sz w:val="24"/>
+          <w:szCs w:val="24"/>
+        </w:rPr>
+      </w:pPr>
+      <w:r>
+        <w:rPr>
+          <w:rFonts w:ascii="Arial" w:hAnsi="Arial" w:cs="Arial"/>
+          <w:sz w:val="24"/>
+          <w:szCs w:val="24"/>
+        </w:rPr>
+        <w:t xml:space="preserve">RICERCA: </w:t>
+      </w:r>
+      <w:r>
+        <w:rPr>
+          <w:rFonts w:ascii="Arial" w:eastAsia="Lucida Sans Unicode" w:hAnsi="Arial" w:cs="Arial"/>
+          <w:sz w:val="24"/>
+          <w:szCs w:val="24"/>
+        </w:rPr>
+        <w:t xml:space="preserve">l’utente avrà la possibilità di </w:t>
+      </w:r>
+      <w:r>
+        <w:rPr>
+          <w:rFonts w:ascii="Arial" w:eastAsia="Lucida Sans Unicode" w:hAnsi="Arial" w:cs="Arial"/>
+          <w:sz w:val="24"/>
+          <w:szCs w:val="24"/>
+        </w:rPr>
+        <w:t>ricercare</w:t>
+      </w:r>
+      <w:r>
+        <w:rPr>
+          <w:rFonts w:ascii="Arial" w:eastAsia="Lucida Sans Unicode" w:hAnsi="Arial" w:cs="Arial"/>
+          <w:sz w:val="24"/>
+          <w:szCs w:val="24"/>
+        </w:rPr>
+        <w:t xml:space="preserve"> e contattare, tramite chat, tutti i professionisti </w:t>
+      </w:r>
+      <w:r>
+        <w:rPr>
+          <w:rFonts w:ascii="Arial" w:eastAsia="Lucida Sans Unicode" w:hAnsi="Arial" w:cs="Arial"/>
+          <w:sz w:val="24"/>
+          <w:szCs w:val="24"/>
+        </w:rPr>
+        <w:t xml:space="preserve">ed utenti </w:t>
+      </w:r>
+      <w:r>
+        <w:rPr>
+          <w:rFonts w:ascii="Arial" w:eastAsia="Lucida Sans Unicode" w:hAnsi="Arial" w:cs="Arial"/>
+          <w:sz w:val="24"/>
+          <w:szCs w:val="24"/>
+        </w:rPr>
+        <w:t>che hanno accettato la richiesta di contatto. Potrà</w:t>
+      </w:r>
+      <w:r>
+        <w:rPr>
+          <w:rFonts w:ascii="Arial" w:eastAsia="Lucida Sans Unicode" w:hAnsi="Arial" w:cs="Arial"/>
+          <w:spacing w:val="-3"/>
+          <w:sz w:val="24"/>
+          <w:szCs w:val="24"/>
+        </w:rPr>
+        <w:t xml:space="preserve"> </w:t>
+      </w:r>
+      <w:r>
+        <w:rPr>
+          <w:rFonts w:ascii="Arial" w:eastAsia="Lucida Sans Unicode" w:hAnsi="Arial" w:cs="Arial"/>
+          <w:sz w:val="24"/>
+          <w:szCs w:val="24"/>
+        </w:rPr>
+        <w:t>anche</w:t>
+      </w:r>
+      <w:r>
+        <w:rPr>
+          <w:rFonts w:ascii="Arial" w:eastAsia="Lucida Sans Unicode" w:hAnsi="Arial" w:cs="Arial"/>
+          <w:spacing w:val="-3"/>
+          <w:sz w:val="24"/>
+          <w:szCs w:val="24"/>
+        </w:rPr>
+        <w:t xml:space="preserve"> </w:t>
+      </w:r>
+      <w:r>
+        <w:rPr>
+          <w:rFonts w:ascii="Arial" w:eastAsia="Lucida Sans Unicode" w:hAnsi="Arial" w:cs="Arial"/>
+          <w:sz w:val="24"/>
+          <w:szCs w:val="24"/>
+        </w:rPr>
+        <w:lastRenderedPageBreak/>
+        <w:t>richiedere</w:t>
+      </w:r>
+      <w:r>
+        <w:rPr>
+          <w:rFonts w:ascii="Arial" w:eastAsia="Lucida Sans Unicode" w:hAnsi="Arial" w:cs="Arial"/>
+          <w:spacing w:val="-3"/>
+          <w:sz w:val="24"/>
+          <w:szCs w:val="24"/>
+        </w:rPr>
+        <w:t xml:space="preserve"> </w:t>
+      </w:r>
+      <w:r>
+        <w:rPr>
+          <w:rFonts w:ascii="Arial" w:eastAsia="Lucida Sans Unicode" w:hAnsi="Arial" w:cs="Arial"/>
+          <w:sz w:val="24"/>
+          <w:szCs w:val="24"/>
+        </w:rPr>
+        <w:t>esplicitamente</w:t>
+      </w:r>
+      <w:r>
+        <w:rPr>
+          <w:rFonts w:ascii="Arial" w:eastAsia="Lucida Sans Unicode" w:hAnsi="Arial" w:cs="Arial"/>
+          <w:spacing w:val="-3"/>
+          <w:sz w:val="24"/>
+          <w:szCs w:val="24"/>
+        </w:rPr>
+        <w:t xml:space="preserve"> </w:t>
+      </w:r>
+      <w:r>
+        <w:rPr>
+          <w:rFonts w:ascii="Arial" w:eastAsia="Lucida Sans Unicode" w:hAnsi="Arial" w:cs="Arial"/>
+          <w:sz w:val="24"/>
+          <w:szCs w:val="24"/>
+        </w:rPr>
+        <w:t>un</w:t>
+      </w:r>
+      <w:r>
+        <w:rPr>
+          <w:rFonts w:ascii="Arial" w:eastAsia="Lucida Sans Unicode" w:hAnsi="Arial" w:cs="Arial"/>
+          <w:spacing w:val="-3"/>
+          <w:sz w:val="24"/>
+          <w:szCs w:val="24"/>
+        </w:rPr>
+        <w:t xml:space="preserve"> </w:t>
+      </w:r>
+      <w:r>
+        <w:rPr>
+          <w:rFonts w:ascii="Arial" w:eastAsia="Lucida Sans Unicode" w:hAnsi="Arial" w:cs="Arial"/>
+          <w:sz w:val="24"/>
+          <w:szCs w:val="24"/>
+        </w:rPr>
+        <w:t>piano</w:t>
+      </w:r>
+      <w:r>
+        <w:rPr>
+          <w:rFonts w:ascii="Arial" w:eastAsia="Lucida Sans Unicode" w:hAnsi="Arial" w:cs="Arial"/>
+          <w:spacing w:val="-3"/>
+          <w:sz w:val="24"/>
+          <w:szCs w:val="24"/>
+        </w:rPr>
+        <w:t xml:space="preserve"> </w:t>
+      </w:r>
+      <w:r>
+        <w:rPr>
+          <w:rFonts w:ascii="Arial" w:eastAsia="Lucida Sans Unicode" w:hAnsi="Arial" w:cs="Arial"/>
+          <w:sz w:val="24"/>
+          <w:szCs w:val="24"/>
+        </w:rPr>
+        <w:t>di</w:t>
+      </w:r>
+      <w:r>
+        <w:rPr>
+          <w:rFonts w:ascii="Arial" w:eastAsia="Lucida Sans Unicode" w:hAnsi="Arial" w:cs="Arial"/>
+          <w:spacing w:val="-3"/>
+          <w:sz w:val="24"/>
+          <w:szCs w:val="24"/>
+        </w:rPr>
+        <w:t xml:space="preserve"> </w:t>
+      </w:r>
+      <w:r>
+        <w:rPr>
+          <w:rFonts w:ascii="Arial" w:eastAsia="Lucida Sans Unicode" w:hAnsi="Arial" w:cs="Arial"/>
+          <w:sz w:val="24"/>
+          <w:szCs w:val="24"/>
+        </w:rPr>
+        <w:t>allenamento ad un determinato contatto. Inoltre il professionista avrà la possibilità di visualizzare e contattare, tramite chat, tutti gli utenti che gli hanno</w:t>
+      </w:r>
+      <w:r>
+        <w:rPr>
+          <w:rFonts w:ascii="Arial" w:eastAsia="Lucida Sans Unicode" w:hAnsi="Arial" w:cs="Arial"/>
+          <w:spacing w:val="40"/>
+          <w:sz w:val="24"/>
+          <w:szCs w:val="24"/>
+        </w:rPr>
+        <w:t xml:space="preserve"> </w:t>
+      </w:r>
+      <w:r>
+        <w:rPr>
+          <w:rFonts w:ascii="Arial" w:eastAsia="Lucida Sans Unicode" w:hAnsi="Arial" w:cs="Arial"/>
+          <w:sz w:val="24"/>
+          <w:szCs w:val="24"/>
+        </w:rPr>
+        <w:t>inviato una richiesta di contatto, con la possibilità di accettarla o rifiutarla oltre ad avere la possibilità di visualizzare tutte le schede che gli sono state inviate e i relativi progressi e statistiche.</w:t>
+      </w:r>
+    </w:p>
+    <w:p>
+      <w:pPr>
+        <w:pStyle w:val="Paragrafoelenco"/>
+        <w:rPr>
+          <w:rFonts w:ascii="Arial" w:hAnsi="Arial" w:cs="Arial"/>
+          <w:sz w:val="24"/>
+          <w:szCs w:val="24"/>
+        </w:rPr>
+      </w:pPr>
+    </w:p>
+    <w:p>
+      <w:pPr>
+        <w:pStyle w:val="Paragrafoelenco"/>
+        <w:ind w:left="1080"/>
+        <w:jc w:val="both"/>
+        <w:rPr>
+          <w:rFonts w:ascii="Arial" w:hAnsi="Arial" w:cs="Arial"/>
+          <w:sz w:val="24"/>
+          <w:szCs w:val="24"/>
+        </w:rPr>
+      </w:pPr>
+    </w:p>
+    <w:p>
+      <w:pPr>
+        <w:pStyle w:val="Paragrafoelenco"/>
+        <w:ind w:left="1080"/>
+        <w:jc w:val="both"/>
+        <w:rPr>
+          <w:rFonts w:ascii="Arial" w:hAnsi="Arial" w:cs="Arial"/>
+          <w:sz w:val="24"/>
+          <w:szCs w:val="24"/>
+        </w:rPr>
+      </w:pPr>
+      <w:r>
+        <w:rPr>
+          <w:rFonts w:ascii="Arial" w:hAnsi="Arial" w:cs="Arial"/>
+          <w:sz w:val="24"/>
+          <w:szCs w:val="24"/>
+        </w:rPr>
+        <w:t xml:space="preserve">MONITORAGGIO: </w:t>
+      </w:r>
+      <w:r>
+        <w:rPr>
+          <w:rFonts w:ascii="Arial" w:hAnsi="Arial" w:cs="Arial"/>
+          <w:sz w:val="24"/>
+          <w:szCs w:val="24"/>
+        </w:rPr>
+        <w:t>sezione dove i</w:t>
+      </w:r>
+      <w:r>
+        <w:rPr>
+          <w:rFonts w:ascii="Arial" w:hAnsi="Arial" w:cs="Arial"/>
+          <w:sz w:val="24"/>
+          <w:szCs w:val="24"/>
+        </w:rPr>
+        <w:t xml:space="preserve"> personal trainer possono</w:t>
+      </w:r>
+      <w:r>
+        <w:rPr>
+          <w:rFonts w:ascii="Arial" w:hAnsi="Arial" w:cs="Arial"/>
+          <w:sz w:val="24"/>
+          <w:szCs w:val="24"/>
+        </w:rPr>
+        <w:t xml:space="preserve"> notare le statistiche di tutti gli utenti che lo seguono ed </w:t>
+      </w:r>
+      <w:r>
+        <w:rPr>
+          <w:rFonts w:ascii="Arial" w:eastAsia="Lucida Sans Unicode" w:hAnsi="Arial" w:cs="Arial"/>
+          <w:sz w:val="24"/>
+          <w:szCs w:val="24"/>
+        </w:rPr>
+        <w:t>i</w:t>
+      </w:r>
+      <w:r>
+        <w:rPr>
+          <w:rFonts w:ascii="Arial" w:eastAsia="Lucida Sans Unicode" w:hAnsi="Arial" w:cs="Arial"/>
+          <w:sz w:val="24"/>
+          <w:szCs w:val="24"/>
+        </w:rPr>
+        <w:t>nfine gli utenti registrati avranno la possibilità di tenere sotto controllo, mediante un grafico, l’anda</w:t>
+      </w:r>
+      <w:r>
+        <w:rPr>
+          <w:rFonts w:ascii="Arial" w:eastAsia="Lucida Sans Unicode" w:hAnsi="Arial" w:cs="Arial"/>
+          <w:sz w:val="24"/>
+          <w:szCs w:val="24"/>
+        </w:rPr>
+        <w:t>mento del proprio peso e calorie.</w:t>
+      </w:r>
+      <w:bookmarkStart w:id="0" w:name="_GoBack"/>
+      <w:bookmarkEnd w:id="0"/>
+    </w:p>
+    <w:p>
+      <w:pPr>
+        <w:pStyle w:val="Paragrafoelenco"/>
+        <w:ind w:left="1080"/>
+        <w:jc w:val="both"/>
+        <w:rPr>
+          <w:rFonts w:ascii="Arial" w:hAnsi="Arial" w:cs="Arial"/>
+          <w:sz w:val="24"/>
+          <w:szCs w:val="24"/>
+        </w:rPr>
+      </w:pPr>
+    </w:p>
+    <w:p>
+      <w:pPr>
+        <w:pStyle w:val="Paragrafoelenco"/>
+        <w:numPr>
+          <w:ilvl w:val="0"/>
+          <w:numId w:val="2"/>
+        </w:numPr>
+        <w:jc w:val="both"/>
+      </w:pPr>
+      <w:r>
+        <w:rPr>
+          <w:rFonts w:ascii="Arial" w:hAnsi="Arial" w:cs="Arial"/>
+          <w:sz w:val="24"/>
+          <w:szCs w:val="24"/>
+        </w:rPr>
+        <w:t xml:space="preserve">PROFILO UTENTE/PERSONAL TRAINER: </w:t>
+      </w:r>
+      <w:r>
+        <w:rPr>
+          <w:rFonts w:ascii="Arial" w:eastAsia="Lucida Sans Unicode" w:hAnsi="Arial" w:cs="Arial"/>
+          <w:sz w:val="24"/>
+          <w:szCs w:val="24"/>
+        </w:rPr>
+        <w:t>sezione dedicata ai professionisti</w:t>
+      </w:r>
+      <w:r>
+        <w:rPr>
+          <w:rFonts w:ascii="Arial" w:eastAsia="Lucida Sans Unicode" w:hAnsi="Arial" w:cs="Arial"/>
+          <w:sz w:val="24"/>
+          <w:szCs w:val="24"/>
+        </w:rPr>
+        <w:t xml:space="preserve"> ed utenti</w:t>
+      </w:r>
+      <w:r>
+        <w:rPr>
+          <w:rFonts w:ascii="Arial" w:eastAsia="Lucida Sans Unicode" w:hAnsi="Arial" w:cs="Arial"/>
+          <w:sz w:val="24"/>
+          <w:szCs w:val="24"/>
+        </w:rPr>
+        <w:t>, con</w:t>
+      </w:r>
+      <w:r>
+        <w:rPr>
+          <w:rFonts w:ascii="Arial" w:eastAsia="Lucida Sans Unicode" w:hAnsi="Arial" w:cs="Arial"/>
+          <w:sz w:val="24"/>
+          <w:szCs w:val="24"/>
+        </w:rPr>
+        <w:t xml:space="preserve"> la visualizzazione di informazioni personali. Per i </w:t>
+      </w:r>
+      <w:r>
+        <w:rPr>
+          <w:rFonts w:ascii="Arial" w:eastAsia="Lucida Sans Unicode" w:hAnsi="Arial" w:cs="Arial"/>
+          <w:sz w:val="24"/>
+          <w:szCs w:val="24"/>
+        </w:rPr>
+        <w:t>persona</w:t>
+      </w:r>
+      <w:r>
+        <w:rPr>
+          <w:rFonts w:ascii="Arial" w:eastAsia="Lucida Sans Unicode" w:hAnsi="Arial" w:cs="Arial"/>
+          <w:sz w:val="24"/>
+          <w:szCs w:val="24"/>
+        </w:rPr>
+        <w:t>l trainer ci sarà la possibilità di creare nuove schede ed inviarle ad utenti seguiti e ovviamente di visualizzare quelle già create. Il lato utente, invece, ha la possibilità di seguire più piani di allenamento differenti, avere delle schede preferite ed infine visualizzare lo storico delle schede già svolte.</w:t>
       </w:r>
     </w:p>
     <w:sectPr>
@@ -269,7 +1019,7 @@
 </file>
 
 <file path=word/numbering.xml><?xml version="1.0" encoding="utf-8"?>
-<w:numbering xmlns:wpc="http://schemas.microsoft.com/office/word/2010/wordprocessingCanvas" xmlns:cx="http://schemas.microsoft.com/office/drawing/2014/chartex" xmlns:cx1="http://schemas.microsoft.com/office/drawing/2015/9/8/chartex" xmlns:cx2="http://schemas.microsoft.com/office/drawing/2015/10/21/chartex" xmlns:cx3="http://schemas.microsoft.com/office/drawing/2016/5/9/chartex" xmlns:cx4="http://schemas.microsoft.com/office/drawing/2016/5/10/chartex" xmlns:cx5="http://schemas.microsoft.com/office/drawing/2016/5/11/chartex" xmlns:cx6="http://schemas.microsoft.com/office/drawing/2016/5/12/chartex" xmlns:cx7="http://schemas.microsoft.com/office/drawing/2016/5/13/chartex" xmlns:cx8="http://schemas.microsoft.com/office/drawing/2016/5/14/chartex" xmlns:mc="http://schemas.openxmlformats.org/markup-compatibility/2006" xmlns:aink="http://schemas.microsoft.com/office/drawing/2016/ink" xmlns:am3d="http://schemas.microsoft.com/office/drawing/2017/model3d" xmlns:o="urn:schemas-microsoft-com:office:office" xmlns:oel="http://schemas.microsoft.com/office/2019/extlst" xmlns:r="http://schemas.openxmlformats.org/officeDocument/2006/relationships" xmlns:m="http://schemas.openxmlformats.org/officeDocument/2006/math" xmlns:v="urn:schemas-microsoft-com:vml" xmlns:wp14="http://schemas.microsoft.com/office/word/2010/wordprocessingDrawing" xmlns:wp="http://schemas.openxmlformats.org/drawingml/2006/wordprocessingDrawing" xmlns:w10="urn:schemas-microsoft-com:office:word" xmlns:w="http://schemas.openxmlformats.org/wordprocessingml/2006/main" xmlns:w14="http://schemas.microsoft.com/office/word/2010/wordml" xmlns:w15="http://schemas.microsoft.com/office/word/2012/wordml" xmlns:w16cex="http://schemas.microsoft.com/office/word/2018/wordml/cex" xmlns:w16cid="http://schemas.microsoft.com/office/word/2016/wordml/cid" xmlns:w16="http://schemas.microsoft.com/office/word/2018/wordml" xmlns:w16sdtdh="http://schemas.microsoft.com/office/word/2020/wordml/sdtdatahash" xmlns:w16se="http://schemas.microsoft.com/office/word/2015/wordml/symex" xmlns:wpg="http://schemas.microsoft.com/office/word/2010/wordprocessingGroup" xmlns:wpi="http://schemas.microsoft.com/office/word/2010/wordprocessingInk" xmlns:wne="http://schemas.microsoft.com/office/word/2006/wordml" xmlns:wps="http://schemas.microsoft.com/office/word/2010/wordprocessingShape" mc:Ignorable="w14 w15 w16se w16cid w16 w16cex w16sdtdh wp14">
+<w:numbering xmlns:wpc="http://schemas.microsoft.com/office/word/2010/wordprocessingCanvas" xmlns:cx="http://schemas.microsoft.com/office/drawing/2014/chartex" xmlns:cx1="http://schemas.microsoft.com/office/drawing/2015/9/8/chartex" xmlns:mc="http://schemas.openxmlformats.org/markup-compatibility/2006" xmlns:o="urn:schemas-microsoft-com:office:office" xmlns:r="http://schemas.openxmlformats.org/officeDocument/2006/relationships" xmlns:m="http://schemas.openxmlformats.org/officeDocument/2006/math" xmlns:v="urn:schemas-microsoft-com:vml" xmlns:wp14="http://schemas.microsoft.com/office/word/2010/wordprocessingDrawing" xmlns:wp="http://schemas.openxmlformats.org/drawingml/2006/wordprocessingDrawing" xmlns:w10="urn:schemas-microsoft-com:office:word" xmlns:w="http://schemas.openxmlformats.org/wordprocessingml/2006/main" xmlns:w14="http://schemas.microsoft.com/office/word/2010/wordml" xmlns:w15="http://schemas.microsoft.com/office/word/2012/wordml" xmlns:w16se="http://schemas.microsoft.com/office/word/2015/wordml/symex" xmlns:wpg="http://schemas.microsoft.com/office/word/2010/wordprocessingGroup" xmlns:wpi="http://schemas.microsoft.com/office/word/2010/wordprocessingInk" xmlns:wne="http://schemas.microsoft.com/office/word/2006/wordml" xmlns:wps="http://schemas.microsoft.com/office/word/2010/wordprocessingShape" mc:Ignorable="w14 w15 w16se wp14">
   <w:abstractNum w:abstractNumId="0" w15:restartNumberingAfterBreak="0">
     <w:nsid w:val="0690711F"/>
     <w:multiLevelType w:val="hybridMultilevel"/>
@@ -495,17 +1245,143 @@
       </w:rPr>
     </w:lvl>
   </w:abstractNum>
-  <w:num w:numId="1" w16cid:durableId="1973945974">
+  <w:abstractNum w:abstractNumId="2" w15:restartNumberingAfterBreak="0">
+    <w:nsid w:val="18732A66"/>
+    <w:multiLevelType w:val="hybridMultilevel"/>
+    <w:tmpl w:val="95601B2C"/>
+    <w:lvl w:ilvl="0" w:tplc="E8489040">
+      <w:start w:val="3"/>
+      <w:numFmt w:val="decimal"/>
+      <w:lvlText w:val="%1."/>
+      <w:lvlJc w:val="left"/>
+      <w:pPr>
+        <w:ind w:left="700" w:hanging="485"/>
+      </w:pPr>
+      <w:rPr>
+        <w:rFonts w:ascii="Verdana" w:eastAsia="Verdana" w:hAnsi="Verdana" w:cs="Verdana" w:hint="default"/>
+        <w:b/>
+        <w:bCs/>
+        <w:i w:val="0"/>
+        <w:iCs w:val="0"/>
+        <w:color w:val="000080"/>
+        <w:spacing w:val="-4"/>
+        <w:w w:val="100"/>
+        <w:sz w:val="32"/>
+        <w:szCs w:val="32"/>
+        <w:lang w:val="it-IT" w:eastAsia="en-US" w:bidi="ar-SA"/>
+      </w:rPr>
+    </w:lvl>
+    <w:lvl w:ilvl="1" w:tplc="935EEF8E">
+      <w:numFmt w:val="bullet"/>
+      <w:lvlText w:val="•"/>
+      <w:lvlJc w:val="left"/>
+      <w:pPr>
+        <w:ind w:left="1108" w:hanging="485"/>
+      </w:pPr>
+      <w:rPr>
+        <w:rFonts w:hint="default"/>
+        <w:lang w:val="it-IT" w:eastAsia="en-US" w:bidi="ar-SA"/>
+      </w:rPr>
+    </w:lvl>
+    <w:lvl w:ilvl="2" w:tplc="B9DCA924">
+      <w:numFmt w:val="bullet"/>
+      <w:lvlText w:val="•"/>
+      <w:lvlJc w:val="left"/>
+      <w:pPr>
+        <w:ind w:left="1516" w:hanging="485"/>
+      </w:pPr>
+      <w:rPr>
+        <w:rFonts w:hint="default"/>
+        <w:lang w:val="it-IT" w:eastAsia="en-US" w:bidi="ar-SA"/>
+      </w:rPr>
+    </w:lvl>
+    <w:lvl w:ilvl="3" w:tplc="6E68EE02">
+      <w:numFmt w:val="bullet"/>
+      <w:lvlText w:val="•"/>
+      <w:lvlJc w:val="left"/>
+      <w:pPr>
+        <w:ind w:left="1924" w:hanging="485"/>
+      </w:pPr>
+      <w:rPr>
+        <w:rFonts w:hint="default"/>
+        <w:lang w:val="it-IT" w:eastAsia="en-US" w:bidi="ar-SA"/>
+      </w:rPr>
+    </w:lvl>
+    <w:lvl w:ilvl="4" w:tplc="6652C5C0">
+      <w:numFmt w:val="bullet"/>
+      <w:lvlText w:val="•"/>
+      <w:lvlJc w:val="left"/>
+      <w:pPr>
+        <w:ind w:left="2332" w:hanging="485"/>
+      </w:pPr>
+      <w:rPr>
+        <w:rFonts w:hint="default"/>
+        <w:lang w:val="it-IT" w:eastAsia="en-US" w:bidi="ar-SA"/>
+      </w:rPr>
+    </w:lvl>
+    <w:lvl w:ilvl="5" w:tplc="E5A45A7E">
+      <w:numFmt w:val="bullet"/>
+      <w:lvlText w:val="•"/>
+      <w:lvlJc w:val="left"/>
+      <w:pPr>
+        <w:ind w:left="2740" w:hanging="485"/>
+      </w:pPr>
+      <w:rPr>
+        <w:rFonts w:hint="default"/>
+        <w:lang w:val="it-IT" w:eastAsia="en-US" w:bidi="ar-SA"/>
+      </w:rPr>
+    </w:lvl>
+    <w:lvl w:ilvl="6" w:tplc="FB685284">
+      <w:numFmt w:val="bullet"/>
+      <w:lvlText w:val="•"/>
+      <w:lvlJc w:val="left"/>
+      <w:pPr>
+        <w:ind w:left="3148" w:hanging="485"/>
+      </w:pPr>
+      <w:rPr>
+        <w:rFonts w:hint="default"/>
+        <w:lang w:val="it-IT" w:eastAsia="en-US" w:bidi="ar-SA"/>
+      </w:rPr>
+    </w:lvl>
+    <w:lvl w:ilvl="7" w:tplc="F4A293AE">
+      <w:numFmt w:val="bullet"/>
+      <w:lvlText w:val="•"/>
+      <w:lvlJc w:val="left"/>
+      <w:pPr>
+        <w:ind w:left="3556" w:hanging="485"/>
+      </w:pPr>
+      <w:rPr>
+        <w:rFonts w:hint="default"/>
+        <w:lang w:val="it-IT" w:eastAsia="en-US" w:bidi="ar-SA"/>
+      </w:rPr>
+    </w:lvl>
+    <w:lvl w:ilvl="8" w:tplc="FD3A57B8">
+      <w:numFmt w:val="bullet"/>
+      <w:lvlText w:val="•"/>
+      <w:lvlJc w:val="left"/>
+      <w:pPr>
+        <w:ind w:left="3964" w:hanging="485"/>
+      </w:pPr>
+      <w:rPr>
+        <w:rFonts w:hint="default"/>
+        <w:lang w:val="it-IT" w:eastAsia="en-US" w:bidi="ar-SA"/>
+      </w:rPr>
+    </w:lvl>
+  </w:abstractNum>
+  <w:num w:numId="1">
     <w:abstractNumId w:val="0"/>
   </w:num>
-  <w:num w:numId="2" w16cid:durableId="874199096">
+  <w:num w:numId="2">
     <w:abstractNumId w:val="1"/>
+  </w:num>
+  <w:num w:numId="3">
+    <w:abstractNumId w:val="2"/>
   </w:num>
 </w:numbering>
 </file>
 
 <file path=word/styles.xml><?xml version="1.0" encoding="utf-8"?>
-<w:styles xmlns:mc="http://schemas.openxmlformats.org/markup-compatibility/2006" xmlns:r="http://schemas.openxmlformats.org/officeDocument/2006/relationships" xmlns:w="http://schemas.openxmlformats.org/wordprocessingml/2006/main" xmlns:w14="http://schemas.microsoft.com/office/word/2010/wordml" xmlns:w15="http://schemas.microsoft.com/office/word/2012/wordml" xmlns:w16cex="http://schemas.microsoft.com/office/word/2018/wordml/cex" xmlns:w16cid="http://schemas.microsoft.com/office/word/2016/wordml/cid" xmlns:w16="http://schemas.microsoft.com/office/word/2018/wordml" xmlns:w16sdtdh="http://schemas.microsoft.com/office/word/2020/wordml/sdtdatahash" xmlns:w16se="http://schemas.microsoft.com/office/word/2015/wordml/symex" mc:Ignorable="w14 w15 w16se w16cid w16 w16cex w16sdtdh">
+<w:styles xmlns:mc="http://schemas.openxmlformats.org/markup-compatibility/2006" xmlns:r="http://schemas.openxmlformats.org/officeDocument/2006/relationships" xmlns:w="http://schemas.openxmlformats.org/wordprocessingml/2006/main" xmlns:w14="http://schemas.microsoft.com/office/word/2010/wordml" xmlns:w15="http://schemas.microsoft.com/office/word/2012/wordml" xmlns:w16se="http://schemas.microsoft.com/office/word/2015/wordml/symex" mc:Ignorable="w14 w15 w16se">
   <w:docDefaults>
     <w:rPrDefault>
       <w:rPr>
@@ -521,7 +1397,7 @@
       </w:pPr>
     </w:pPrDefault>
   </w:docDefaults>
-  <w:latentStyles w:defLockedState="0" w:defUIPriority="99" w:defSemiHidden="0" w:defUnhideWhenUsed="0" w:defQFormat="0" w:count="376">
+  <w:latentStyles w:defLockedState="0" w:defUIPriority="99" w:defSemiHidden="0" w:defUnhideWhenUsed="0" w:defQFormat="0" w:count="371">
     <w:lsdException w:name="Normal" w:uiPriority="0" w:qFormat="1"/>
     <w:lsdException w:name="heading 1" w:uiPriority="9" w:qFormat="1"/>
     <w:lsdException w:name="heading 2" w:semiHidden="1" w:uiPriority="9" w:unhideWhenUsed="1" w:qFormat="1"/>
@@ -893,11 +1769,6 @@
     <w:lsdException w:name="List Table 5 Dark Accent 6" w:uiPriority="50"/>
     <w:lsdException w:name="List Table 6 Colorful Accent 6" w:uiPriority="51"/>
     <w:lsdException w:name="List Table 7 Colorful Accent 6" w:uiPriority="52"/>
-    <w:lsdException w:name="Mention" w:semiHidden="1" w:unhideWhenUsed="1"/>
-    <w:lsdException w:name="Smart Hyperlink" w:semiHidden="1" w:unhideWhenUsed="1"/>
-    <w:lsdException w:name="Hashtag" w:semiHidden="1" w:unhideWhenUsed="1"/>
-    <w:lsdException w:name="Unresolved Mention" w:semiHidden="1" w:unhideWhenUsed="1"/>
-    <w:lsdException w:name="Smart Link" w:semiHidden="1" w:unhideWhenUsed="1"/>
   </w:latentStyles>
   <w:style w:type="paragraph" w:default="1" w:styleId="Normale">
     <w:name w:val="Normal"/>

</xml_diff>